<commit_message>
Update 3 - Serialización (serialize.dkh).docx
</commit_message>
<xml_diff>
--- a/3 - Serialización (serialize.dkh).docx
+++ b/3 - Serialización (serialize.dkh).docx
@@ -3,9 +3,837 @@
 <w:document xmlns:wpc="http://schemas.microsoft.com/office/word/2010/wordprocessingCanvas" xmlns:mc="http://schemas.openxmlformats.org/markup-compatibility/2006" xmlns:o="urn:schemas-microsoft-com:office:office" xmlns:r="http://schemas.openxmlformats.org/officeDocument/2006/relationships" xmlns:m="http://schemas.openxmlformats.org/officeDocument/2006/math" xmlns:v="urn:schemas-microsoft-com:vml" xmlns:wp14="http://schemas.microsoft.com/office/word/2010/wordprocessingDrawing" xmlns:wp="http://schemas.openxmlformats.org/drawingml/2006/wordprocessingDrawing" xmlns:w10="urn:schemas-microsoft-com:office:word" xmlns:w="http://schemas.openxmlformats.org/wordprocessingml/2006/main" xmlns:w14="http://schemas.microsoft.com/office/word/2010/wordml" xmlns:w15="http://schemas.microsoft.com/office/word/2012/wordml" xmlns:wpg="http://schemas.microsoft.com/office/word/2010/wordprocessingGroup" xmlns:wpi="http://schemas.microsoft.com/office/word/2010/wordprocessingInk" xmlns:wne="http://schemas.microsoft.com/office/word/2006/wordml" xmlns:wps="http://schemas.microsoft.com/office/word/2010/wordprocessingShape" mc:Ignorable="w14 w15 wp14">
   <w:body>
     <w:p>
-      <w:bookmarkStart w:id="0" w:name="_GoBack"/>
+      <w:pPr>
+        <w:jc w:val="center"/>
+        <w:rPr>
+          <w:b/>
+          <w:sz w:val="52"/>
+        </w:rPr>
+      </w:pPr>
+    </w:p>
+    <w:p>
+      <w:pPr>
+        <w:jc w:val="center"/>
+        <w:rPr>
+          <w:b/>
+          <w:sz w:val="52"/>
+        </w:rPr>
+      </w:pPr>
+    </w:p>
+    <w:p>
+      <w:pPr>
+        <w:jc w:val="center"/>
+        <w:rPr>
+          <w:b/>
+          <w:sz w:val="52"/>
+        </w:rPr>
+      </w:pPr>
+    </w:p>
+    <w:p>
+      <w:pPr>
+        <w:jc w:val="center"/>
+        <w:rPr>
+          <w:b/>
+          <w:sz w:val="52"/>
+        </w:rPr>
+      </w:pPr>
+    </w:p>
+    <w:p>
+      <w:pPr>
+        <w:jc w:val="center"/>
+        <w:rPr>
+          <w:b/>
+          <w:sz w:val="52"/>
+        </w:rPr>
+      </w:pPr>
+    </w:p>
+    <w:p>
+      <w:pPr>
+        <w:jc w:val="center"/>
+        <w:rPr>
+          <w:b/>
+          <w:sz w:val="52"/>
+        </w:rPr>
+      </w:pPr>
+    </w:p>
+    <w:p>
+      <w:pPr>
+        <w:jc w:val="center"/>
+        <w:rPr>
+          <w:sz w:val="56"/>
+        </w:rPr>
+      </w:pPr>
+      <w:proofErr w:type="spellStart"/>
+      <w:r>
+        <w:rPr>
+          <w:sz w:val="56"/>
+        </w:rPr>
+        <w:t>serialize.dkh</w:t>
+      </w:r>
+      <w:proofErr w:type="spellEnd"/>
+    </w:p>
+    <w:p>
+      <w:pPr>
+        <w:jc w:val="center"/>
+      </w:pPr>
+      <w:r>
+        <w:t>Biblioteca de funciones para serialización/deserialización JSON/XML</w:t>
+      </w:r>
+    </w:p>
+    <w:p>
+      <w:pPr>
+        <w:jc w:val="center"/>
+      </w:pPr>
+      <w:r>
+        <w:t>Versión 1</w:t>
+      </w:r>
+    </w:p>
+    <w:p>
+      <w:r>
+        <w:br w:type="page"/>
+      </w:r>
+    </w:p>
+    <w:sdt>
+      <w:sdtPr>
+        <w:id w:val="466009406"/>
+        <w:docPartObj>
+          <w:docPartGallery w:val="Table of Contents"/>
+          <w:docPartUnique/>
+        </w:docPartObj>
+      </w:sdtPr>
+      <w:sdtEndPr>
+        <w:rPr>
+          <w:rFonts w:asciiTheme="minorHAnsi" w:eastAsiaTheme="minorHAnsi" w:hAnsiTheme="minorHAnsi" w:cstheme="minorBidi"/>
+          <w:b/>
+          <w:bCs/>
+          <w:color w:val="auto"/>
+          <w:sz w:val="22"/>
+          <w:szCs w:val="22"/>
+          <w:lang w:eastAsia="en-US"/>
+        </w:rPr>
+      </w:sdtEndPr>
+      <w:sdtContent>
+        <w:p>
+          <w:pPr>
+            <w:pStyle w:val="TtulodeTDC"/>
+          </w:pPr>
+          <w:r>
+            <w:t>Contenido</w:t>
+          </w:r>
+        </w:p>
+        <w:p>
+          <w:pPr>
+            <w:pStyle w:val="TDC1"/>
+            <w:tabs>
+              <w:tab w:val="right" w:leader="dot" w:pos="8494"/>
+            </w:tabs>
+            <w:rPr>
+              <w:noProof/>
+            </w:rPr>
+          </w:pPr>
+          <w:r>
+            <w:rPr>
+              <w:b/>
+              <w:bCs/>
+            </w:rPr>
+            <w:fldChar w:fldCharType="begin"/>
+          </w:r>
+          <w:r>
+            <w:rPr>
+              <w:b/>
+              <w:bCs/>
+            </w:rPr>
+            <w:instrText xml:space="preserve"> TOC \o "1-3" \h \z \u </w:instrText>
+          </w:r>
+          <w:r>
+            <w:rPr>
+              <w:b/>
+              <w:bCs/>
+            </w:rPr>
+            <w:fldChar w:fldCharType="separate"/>
+          </w:r>
+          <w:hyperlink w:anchor="_Toc78204036" w:history="1">
+            <w:r>
+              <w:rPr>
+                <w:rStyle w:val="Hipervnculo"/>
+                <w:noProof/>
+              </w:rPr>
+              <w:t>Serialización y deserialización JSON</w:t>
+            </w:r>
+            <w:r>
+              <w:rPr>
+                <w:noProof/>
+                <w:webHidden/>
+              </w:rPr>
+              <w:tab/>
+            </w:r>
+            <w:r>
+              <w:rPr>
+                <w:noProof/>
+                <w:webHidden/>
+              </w:rPr>
+              <w:fldChar w:fldCharType="begin"/>
+            </w:r>
+            <w:r>
+              <w:rPr>
+                <w:noProof/>
+                <w:webHidden/>
+              </w:rPr>
+              <w:instrText xml:space="preserve"> PAGEREF _Toc78204036 \h </w:instrText>
+            </w:r>
+            <w:r>
+              <w:rPr>
+                <w:noProof/>
+                <w:webHidden/>
+              </w:rPr>
+            </w:r>
+            <w:r>
+              <w:rPr>
+                <w:noProof/>
+                <w:webHidden/>
+              </w:rPr>
+              <w:fldChar w:fldCharType="separate"/>
+            </w:r>
+            <w:r>
+              <w:rPr>
+                <w:noProof/>
+                <w:webHidden/>
+              </w:rPr>
+              <w:t>3</w:t>
+            </w:r>
+            <w:r>
+              <w:rPr>
+                <w:noProof/>
+                <w:webHidden/>
+              </w:rPr>
+              <w:fldChar w:fldCharType="end"/>
+            </w:r>
+          </w:hyperlink>
+        </w:p>
+        <w:p>
+          <w:pPr>
+            <w:pStyle w:val="TDC1"/>
+            <w:tabs>
+              <w:tab w:val="right" w:leader="dot" w:pos="8494"/>
+            </w:tabs>
+            <w:rPr>
+              <w:noProof/>
+            </w:rPr>
+          </w:pPr>
+          <w:hyperlink w:anchor="_Toc78204037" w:history="1">
+            <w:r>
+              <w:rPr>
+                <w:rStyle w:val="Hipervnculo"/>
+                <w:noProof/>
+              </w:rPr>
+              <w:t>Deserialización XML y DKL</w:t>
+            </w:r>
+            <w:r>
+              <w:rPr>
+                <w:noProof/>
+                <w:webHidden/>
+              </w:rPr>
+              <w:tab/>
+            </w:r>
+            <w:r>
+              <w:rPr>
+                <w:noProof/>
+                <w:webHidden/>
+              </w:rPr>
+              <w:fldChar w:fldCharType="begin"/>
+            </w:r>
+            <w:r>
+              <w:rPr>
+                <w:noProof/>
+                <w:webHidden/>
+              </w:rPr>
+              <w:instrText xml:space="preserve"> PAGEREF _Toc78204037 \h </w:instrText>
+            </w:r>
+            <w:r>
+              <w:rPr>
+                <w:noProof/>
+                <w:webHidden/>
+              </w:rPr>
+            </w:r>
+            <w:r>
+              <w:rPr>
+                <w:noProof/>
+                <w:webHidden/>
+              </w:rPr>
+              <w:fldChar w:fldCharType="separate"/>
+            </w:r>
+            <w:r>
+              <w:rPr>
+                <w:noProof/>
+                <w:webHidden/>
+              </w:rPr>
+              <w:t>3</w:t>
+            </w:r>
+            <w:r>
+              <w:rPr>
+                <w:noProof/>
+                <w:webHidden/>
+              </w:rPr>
+              <w:fldChar w:fldCharType="end"/>
+            </w:r>
+          </w:hyperlink>
+        </w:p>
+        <w:p>
+          <w:pPr>
+            <w:pStyle w:val="TDC2"/>
+            <w:tabs>
+              <w:tab w:val="right" w:leader="dot" w:pos="8494"/>
+            </w:tabs>
+            <w:rPr>
+              <w:noProof/>
+            </w:rPr>
+          </w:pPr>
+          <w:hyperlink w:anchor="_Toc78204038" w:history="1">
+            <w:r>
+              <w:rPr>
+                <w:rStyle w:val="Hipervnculo"/>
+                <w:noProof/>
+              </w:rPr>
+              <w:t>Estructura global de configuración</w:t>
+            </w:r>
+            <w:r>
+              <w:rPr>
+                <w:noProof/>
+                <w:webHidden/>
+              </w:rPr>
+              <w:tab/>
+            </w:r>
+            <w:r>
+              <w:rPr>
+                <w:noProof/>
+                <w:webHidden/>
+              </w:rPr>
+              <w:fldChar w:fldCharType="begin"/>
+            </w:r>
+            <w:r>
+              <w:rPr>
+                <w:noProof/>
+                <w:webHidden/>
+              </w:rPr>
+              <w:instrText xml:space="preserve"> PAGEREF _Toc78204038 \h </w:instrText>
+            </w:r>
+            <w:r>
+              <w:rPr>
+                <w:noProof/>
+                <w:webHidden/>
+              </w:rPr>
+            </w:r>
+            <w:r>
+              <w:rPr>
+                <w:noProof/>
+                <w:webHidden/>
+              </w:rPr>
+              <w:fldChar w:fldCharType="separate"/>
+            </w:r>
+            <w:r>
+              <w:rPr>
+                <w:noProof/>
+                <w:webHidden/>
+              </w:rPr>
+              <w:t>3</w:t>
+            </w:r>
+            <w:r>
+              <w:rPr>
+                <w:noProof/>
+                <w:webHidden/>
+              </w:rPr>
+              <w:fldChar w:fldCharType="end"/>
+            </w:r>
+          </w:hyperlink>
+        </w:p>
+        <w:p>
+          <w:pPr>
+            <w:pStyle w:val="TDC2"/>
+            <w:tabs>
+              <w:tab w:val="right" w:leader="dot" w:pos="8494"/>
+            </w:tabs>
+            <w:rPr>
+              <w:noProof/>
+            </w:rPr>
+          </w:pPr>
+          <w:hyperlink w:anchor="_Toc78204039" w:history="1">
+            <w:r>
+              <w:rPr>
+                <w:rStyle w:val="Hipervnculo"/>
+                <w:noProof/>
+              </w:rPr>
+              <w:t>Funciones de deserialización</w:t>
+            </w:r>
+            <w:r>
+              <w:rPr>
+                <w:noProof/>
+                <w:webHidden/>
+              </w:rPr>
+              <w:tab/>
+            </w:r>
+            <w:r>
+              <w:rPr>
+                <w:noProof/>
+                <w:webHidden/>
+              </w:rPr>
+              <w:fldChar w:fldCharType="begin"/>
+            </w:r>
+            <w:r>
+              <w:rPr>
+                <w:noProof/>
+                <w:webHidden/>
+              </w:rPr>
+              <w:instrText xml:space="preserve"> PAGEREF _Toc78204039 \h </w:instrText>
+            </w:r>
+            <w:r>
+              <w:rPr>
+                <w:noProof/>
+                <w:webHidden/>
+              </w:rPr>
+            </w:r>
+            <w:r>
+              <w:rPr>
+                <w:noProof/>
+                <w:webHidden/>
+              </w:rPr>
+              <w:fldChar w:fldCharType="separate"/>
+            </w:r>
+            <w:r>
+              <w:rPr>
+                <w:noProof/>
+                <w:webHidden/>
+              </w:rPr>
+              <w:t>3</w:t>
+            </w:r>
+            <w:r>
+              <w:rPr>
+                <w:noProof/>
+                <w:webHidden/>
+              </w:rPr>
+              <w:fldChar w:fldCharType="end"/>
+            </w:r>
+          </w:hyperlink>
+        </w:p>
+        <w:p>
+          <w:r>
+            <w:rPr>
+              <w:b/>
+              <w:bCs/>
+            </w:rPr>
+            <w:fldChar w:fldCharType="end"/>
+          </w:r>
+        </w:p>
+      </w:sdtContent>
+    </w:sdt>
+    <w:p>
+      <w:r>
+        <w:br w:type="page"/>
+      </w:r>
+    </w:p>
+    <w:p/>
+    <w:p>
+      <w:pPr>
+        <w:pStyle w:val="Ttulo1"/>
+      </w:pPr>
+      <w:bookmarkStart w:id="0" w:name="_Toc78204036"/>
+      <w:r>
+        <w:t>Serialización y deserialización JSON</w:t>
+      </w:r>
       <w:bookmarkEnd w:id="0"/>
     </w:p>
+    <w:p/>
+    <w:tbl>
+      <w:tblPr>
+        <w:tblStyle w:val="Tablaconcuadrcula"/>
+        <w:tblW w:w="0" w:type="auto"/>
+        <w:tblLook w:val="04A0" w:firstRow="1" w:lastRow="0" w:firstColumn="1" w:lastColumn="0" w:noHBand="0" w:noVBand="1"/>
+      </w:tblPr>
+      <w:tblGrid>
+        <w:gridCol w:w="3367"/>
+        <w:gridCol w:w="5127"/>
+      </w:tblGrid>
+      <w:tr>
+        <w:tc>
+          <w:tcPr>
+            <w:tcW w:w="3367" w:type="dxa"/>
+          </w:tcPr>
+          <w:p>
+            <w:proofErr w:type="spellStart"/>
+            <w:r>
+              <w:t>to.json</w:t>
+            </w:r>
+            <w:proofErr w:type="spellEnd"/>
+          </w:p>
+          <w:p/>
+          <w:p>
+            <w:r>
+              <w:t>Devuelve una cadena que representa al objeto dado (serializado) en formato JSON.</w:t>
+            </w:r>
+          </w:p>
+        </w:tc>
+        <w:tc>
+          <w:tcPr>
+            <w:tcW w:w="5127" w:type="dxa"/>
+          </w:tcPr>
+          <w:p/>
+        </w:tc>
+      </w:tr>
+      <w:tr>
+        <w:tc>
+          <w:tcPr>
+            <w:tcW w:w="3367" w:type="dxa"/>
+          </w:tcPr>
+          <w:p>
+            <w:proofErr w:type="spellStart"/>
+            <w:r>
+              <w:t>from.json</w:t>
+            </w:r>
+            <w:proofErr w:type="spellEnd"/>
+          </w:p>
+          <w:p/>
+          <w:p>
+            <w:r>
+              <w:t xml:space="preserve">Devuelve una referencia a un objeto </w:t>
+            </w:r>
+            <w:proofErr w:type="spellStart"/>
+            <w:r>
+              <w:t>deserializado</w:t>
+            </w:r>
+            <w:proofErr w:type="spellEnd"/>
+            <w:r>
+              <w:t xml:space="preserve"> a partir de una cadena en formato JSON dada.</w:t>
+            </w:r>
+          </w:p>
+        </w:tc>
+        <w:tc>
+          <w:tcPr>
+            <w:tcW w:w="5127" w:type="dxa"/>
+          </w:tcPr>
+          <w:p/>
+        </w:tc>
+      </w:tr>
+      <w:tr>
+        <w:tc>
+          <w:tcPr>
+            <w:tcW w:w="3367" w:type="dxa"/>
+          </w:tcPr>
+          <w:p>
+            <w:proofErr w:type="spellStart"/>
+            <w:r>
+              <w:t>to.jsonNet</w:t>
+            </w:r>
+            <w:proofErr w:type="spellEnd"/>
+          </w:p>
+          <w:p/>
+          <w:p>
+            <w:r>
+              <w:t>Devuelve una cadena que representa al objeto dado (serializado) en formato JSON</w:t>
+            </w:r>
+            <w:r>
+              <w:t xml:space="preserve"> con información de tipos de .Net</w:t>
+            </w:r>
+            <w:r>
+              <w:t>.</w:t>
+            </w:r>
+          </w:p>
+        </w:tc>
+        <w:tc>
+          <w:tcPr>
+            <w:tcW w:w="5127" w:type="dxa"/>
+          </w:tcPr>
+          <w:p/>
+        </w:tc>
+      </w:tr>
+    </w:tbl>
+    <w:p/>
+    <w:p>
+      <w:pPr>
+        <w:pStyle w:val="Ttulo1"/>
+      </w:pPr>
+      <w:bookmarkStart w:id="1" w:name="_Toc78204037"/>
+      <w:r>
+        <w:t>Deserialización XML y DKL</w:t>
+      </w:r>
+      <w:bookmarkEnd w:id="1"/>
+    </w:p>
+    <w:p>
+      <w:pPr>
+        <w:pStyle w:val="Ttulo2"/>
+      </w:pPr>
+      <w:bookmarkStart w:id="2" w:name="_Toc78204038"/>
+      <w:r>
+        <w:t>Estructura global de configuración</w:t>
+      </w:r>
+      <w:bookmarkEnd w:id="2"/>
+    </w:p>
+    <w:p/>
+    <w:p>
+      <w:r>
+        <w:t>La estructura (registro) @</w:t>
+      </w:r>
+      <w:proofErr w:type="spellStart"/>
+      <w:r>
+        <w:t>parseSettings</w:t>
+      </w:r>
+      <w:proofErr w:type="spellEnd"/>
+      <w:r>
+        <w:t xml:space="preserve"> definida en </w:t>
+      </w:r>
+      <w:proofErr w:type="spellStart"/>
+      <w:r>
+        <w:t>serialize.dkh</w:t>
+      </w:r>
+      <w:proofErr w:type="spellEnd"/>
+      <w:r>
+        <w:t xml:space="preserve"> permite configurar los nombres de los campos del registro resultante de la deserialización de código XML o DKL que puede ser manipulado en el modo imperativo de Devkron.</w:t>
+      </w:r>
+    </w:p>
+    <w:p>
+      <w:r>
+        <w:t>No modifique la estructura @</w:t>
+      </w:r>
+      <w:proofErr w:type="spellStart"/>
+      <w:r>
+        <w:t>parseSettings</w:t>
+      </w:r>
+      <w:proofErr w:type="spellEnd"/>
+      <w:r>
+        <w:t xml:space="preserve"> en el archivo </w:t>
+      </w:r>
+      <w:proofErr w:type="spellStart"/>
+      <w:r>
+        <w:t>serialize.dkh</w:t>
+      </w:r>
+      <w:proofErr w:type="spellEnd"/>
+      <w:r>
+        <w:t>, en su lugar, realice los cambios en su propio programa para mantener la compatibilidad con versiones futuras.</w:t>
+      </w:r>
+    </w:p>
+    <w:p/>
+    <w:p>
+      <w:pPr>
+        <w:pStyle w:val="Ttulo2"/>
+      </w:pPr>
+      <w:bookmarkStart w:id="3" w:name="_Toc78204039"/>
+      <w:r>
+        <w:t>Funciones de deserialización</w:t>
+      </w:r>
+      <w:bookmarkEnd w:id="3"/>
+    </w:p>
+    <w:p/>
+    <w:tbl>
+      <w:tblPr>
+        <w:tblStyle w:val="Tablaconcuadrcula"/>
+        <w:tblW w:w="0" w:type="auto"/>
+        <w:tblLook w:val="04A0" w:firstRow="1" w:lastRow="0" w:firstColumn="1" w:lastColumn="0" w:noHBand="0" w:noVBand="1"/>
+      </w:tblPr>
+      <w:tblGrid>
+        <w:gridCol w:w="3367"/>
+        <w:gridCol w:w="5127"/>
+      </w:tblGrid>
+      <w:tr>
+        <w:tc>
+          <w:tcPr>
+            <w:tcW w:w="3367" w:type="dxa"/>
+          </w:tcPr>
+          <w:p>
+            <w:proofErr w:type="spellStart"/>
+            <w:r>
+              <w:t>parse.xmlFile</w:t>
+            </w:r>
+            <w:proofErr w:type="spellEnd"/>
+          </w:p>
+          <w:p/>
+          <w:p>
+            <w:r>
+              <w:t>Devuelve una referencia a un registro que corresponde al XML contenido en el archivo indicado.</w:t>
+            </w:r>
+          </w:p>
+          <w:p/>
+          <w:p>
+            <w:proofErr w:type="spellStart"/>
+            <w:r>
+              <w:t>parse.xmlFile</w:t>
+            </w:r>
+            <w:proofErr w:type="spellEnd"/>
+            <w:r>
+              <w:t>(archivo)</w:t>
+            </w:r>
+          </w:p>
+        </w:tc>
+        <w:tc>
+          <w:tcPr>
+            <w:tcW w:w="5127" w:type="dxa"/>
+          </w:tcPr>
+          <w:p>
+            <w:r>
+              <w:t>archivo – Cadena que contiene el nombre y ruta de un archivo XML</w:t>
+            </w:r>
+          </w:p>
+        </w:tc>
+      </w:tr>
+      <w:tr>
+        <w:tc>
+          <w:tcPr>
+            <w:tcW w:w="3367" w:type="dxa"/>
+          </w:tcPr>
+          <w:p>
+            <w:proofErr w:type="spellStart"/>
+            <w:r>
+              <w:t>parse.xmlStr</w:t>
+            </w:r>
+            <w:proofErr w:type="spellEnd"/>
+          </w:p>
+          <w:p/>
+          <w:p>
+            <w:r>
+              <w:t xml:space="preserve">Devuelve una referencia a un registro que corresponde al XML </w:t>
+            </w:r>
+            <w:r>
+              <w:t>de la cadena dada.</w:t>
+            </w:r>
+          </w:p>
+          <w:p>
+            <w:proofErr w:type="spellStart"/>
+            <w:r>
+              <w:lastRenderedPageBreak/>
+              <w:t>parse.xmlStr</w:t>
+            </w:r>
+            <w:proofErr w:type="spellEnd"/>
+            <w:r>
+              <w:t>(cadena)</w:t>
+            </w:r>
+          </w:p>
+          <w:p/>
+        </w:tc>
+        <w:tc>
+          <w:tcPr>
+            <w:tcW w:w="5127" w:type="dxa"/>
+          </w:tcPr>
+          <w:p>
+            <w:r>
+              <w:lastRenderedPageBreak/>
+              <w:t>cadena</w:t>
+            </w:r>
+            <w:r>
+              <w:t xml:space="preserve"> – Cadena que contiene </w:t>
+            </w:r>
+            <w:r>
+              <w:t>código XML</w:t>
+            </w:r>
+          </w:p>
+        </w:tc>
+      </w:tr>
+      <w:tr>
+        <w:tc>
+          <w:tcPr>
+            <w:tcW w:w="3367" w:type="dxa"/>
+          </w:tcPr>
+          <w:p>
+            <w:proofErr w:type="spellStart"/>
+            <w:r>
+              <w:t>parse.dklFile</w:t>
+            </w:r>
+            <w:proofErr w:type="spellEnd"/>
+          </w:p>
+          <w:p/>
+          <w:p>
+            <w:r>
+              <w:t xml:space="preserve">Devuelve una referencia a un registro que corresponde al </w:t>
+            </w:r>
+            <w:r>
+              <w:t>código DKL</w:t>
+            </w:r>
+            <w:r>
+              <w:t xml:space="preserve"> contenido en el archivo indicado</w:t>
+            </w:r>
+            <w:r>
+              <w:t>.</w:t>
+            </w:r>
+          </w:p>
+          <w:p/>
+          <w:p>
+            <w:proofErr w:type="spellStart"/>
+            <w:r>
+              <w:t>parse.dklFile</w:t>
+            </w:r>
+            <w:proofErr w:type="spellEnd"/>
+            <w:r>
+              <w:t>(archivo)</w:t>
+            </w:r>
+          </w:p>
+        </w:tc>
+        <w:tc>
+          <w:tcPr>
+            <w:tcW w:w="5127" w:type="dxa"/>
+          </w:tcPr>
+          <w:p>
+            <w:r>
+              <w:t xml:space="preserve">archivo – Cadena que contiene el nombre y ruta de un archivo </w:t>
+            </w:r>
+            <w:r>
+              <w:t>DKL</w:t>
+            </w:r>
+          </w:p>
+        </w:tc>
+      </w:tr>
+      <w:tr>
+        <w:tc>
+          <w:tcPr>
+            <w:tcW w:w="3367" w:type="dxa"/>
+          </w:tcPr>
+          <w:p>
+            <w:proofErr w:type="spellStart"/>
+            <w:r>
+              <w:t>parse.dklStr</w:t>
+            </w:r>
+            <w:proofErr w:type="spellEnd"/>
+          </w:p>
+          <w:p/>
+          <w:p>
+            <w:r>
+              <w:t xml:space="preserve">Devuelve una referencia a un registro que corresponde al </w:t>
+            </w:r>
+            <w:r>
+              <w:t>código DKL</w:t>
+            </w:r>
+            <w:r>
+              <w:t xml:space="preserve"> </w:t>
+            </w:r>
+            <w:r>
+              <w:t>de la cadena dada.</w:t>
+            </w:r>
+          </w:p>
+          <w:p/>
+          <w:p>
+            <w:proofErr w:type="spellStart"/>
+            <w:r>
+              <w:t>parse.dklStr</w:t>
+            </w:r>
+            <w:proofErr w:type="spellEnd"/>
+            <w:r>
+              <w:t>(cadena)</w:t>
+            </w:r>
+          </w:p>
+        </w:tc>
+        <w:tc>
+          <w:tcPr>
+            <w:tcW w:w="5127" w:type="dxa"/>
+          </w:tcPr>
+          <w:p>
+            <w:r>
+              <w:t xml:space="preserve">cadena – Cadena que contiene código </w:t>
+            </w:r>
+            <w:r>
+              <w:t>DKL</w:t>
+            </w:r>
+            <w:bookmarkStart w:id="4" w:name="_GoBack"/>
+            <w:bookmarkEnd w:id="4"/>
+          </w:p>
+        </w:tc>
+      </w:tr>
+    </w:tbl>
+    <w:p/>
     <w:sectPr>
       <w:pgSz w:w="11906" w:h="16838"/>
       <w:pgMar w:top="1417" w:right="1701" w:bottom="1417" w:left="1701" w:header="708" w:footer="708" w:gutter="0"/>
@@ -410,6 +1238,49 @@
     <w:name w:val="Normal"/>
     <w:qFormat/>
   </w:style>
+  <w:style w:type="paragraph" w:styleId="Ttulo1">
+    <w:name w:val="heading 1"/>
+    <w:basedOn w:val="Normal"/>
+    <w:next w:val="Normal"/>
+    <w:link w:val="Ttulo1Car"/>
+    <w:uiPriority w:val="9"/>
+    <w:qFormat/>
+    <w:rsid w:val="00983E5A"/>
+    <w:pPr>
+      <w:keepNext/>
+      <w:keepLines/>
+      <w:spacing w:before="240" w:after="0"/>
+      <w:outlineLvl w:val="0"/>
+    </w:pPr>
+    <w:rPr>
+      <w:rFonts w:asciiTheme="majorHAnsi" w:eastAsiaTheme="majorEastAsia" w:hAnsiTheme="majorHAnsi" w:cstheme="majorBidi"/>
+      <w:color w:val="2E74B5" w:themeColor="accent1" w:themeShade="BF"/>
+      <w:sz w:val="32"/>
+      <w:szCs w:val="32"/>
+    </w:rPr>
+  </w:style>
+  <w:style w:type="paragraph" w:styleId="Ttulo2">
+    <w:name w:val="heading 2"/>
+    <w:basedOn w:val="Normal"/>
+    <w:next w:val="Normal"/>
+    <w:link w:val="Ttulo2Car"/>
+    <w:uiPriority w:val="9"/>
+    <w:unhideWhenUsed/>
+    <w:qFormat/>
+    <w:rsid w:val="00983E5A"/>
+    <w:pPr>
+      <w:keepNext/>
+      <w:keepLines/>
+      <w:spacing w:before="40" w:after="0"/>
+      <w:outlineLvl w:val="1"/>
+    </w:pPr>
+    <w:rPr>
+      <w:rFonts w:asciiTheme="majorHAnsi" w:eastAsiaTheme="majorEastAsia" w:hAnsiTheme="majorHAnsi" w:cstheme="majorBidi"/>
+      <w:color w:val="2E74B5" w:themeColor="accent1" w:themeShade="BF"/>
+      <w:sz w:val="26"/>
+      <w:szCs w:val="26"/>
+    </w:rPr>
+  </w:style>
   <w:style w:type="character" w:default="1" w:styleId="Fuentedeprrafopredeter">
     <w:name w:val="Default Paragraph Font"/>
     <w:uiPriority w:val="1"/>
@@ -436,6 +1307,102 @@
     <w:uiPriority w:val="99"/>
     <w:semiHidden/>
     <w:unhideWhenUsed/>
+  </w:style>
+  <w:style w:type="table" w:styleId="Tablaconcuadrcula">
+    <w:name w:val="Table Grid"/>
+    <w:basedOn w:val="Tablanormal"/>
+    <w:uiPriority w:val="39"/>
+    <w:rsid w:val="007D28BB"/>
+    <w:pPr>
+      <w:spacing w:after="0" w:line="240" w:lineRule="auto"/>
+    </w:pPr>
+    <w:tblPr>
+      <w:tblBorders>
+        <w:top w:val="single" w:sz="4" w:space="0" w:color="auto"/>
+        <w:left w:val="single" w:sz="4" w:space="0" w:color="auto"/>
+        <w:bottom w:val="single" w:sz="4" w:space="0" w:color="auto"/>
+        <w:right w:val="single" w:sz="4" w:space="0" w:color="auto"/>
+        <w:insideH w:val="single" w:sz="4" w:space="0" w:color="auto"/>
+        <w:insideV w:val="single" w:sz="4" w:space="0" w:color="auto"/>
+      </w:tblBorders>
+    </w:tblPr>
+  </w:style>
+  <w:style w:type="character" w:customStyle="1" w:styleId="Ttulo1Car">
+    <w:name w:val="Título 1 Car"/>
+    <w:basedOn w:val="Fuentedeprrafopredeter"/>
+    <w:link w:val="Ttulo1"/>
+    <w:uiPriority w:val="9"/>
+    <w:rsid w:val="00983E5A"/>
+    <w:rPr>
+      <w:rFonts w:asciiTheme="majorHAnsi" w:eastAsiaTheme="majorEastAsia" w:hAnsiTheme="majorHAnsi" w:cstheme="majorBidi"/>
+      <w:color w:val="2E74B5" w:themeColor="accent1" w:themeShade="BF"/>
+      <w:sz w:val="32"/>
+      <w:szCs w:val="32"/>
+    </w:rPr>
+  </w:style>
+  <w:style w:type="character" w:customStyle="1" w:styleId="Ttulo2Car">
+    <w:name w:val="Título 2 Car"/>
+    <w:basedOn w:val="Fuentedeprrafopredeter"/>
+    <w:link w:val="Ttulo2"/>
+    <w:uiPriority w:val="9"/>
+    <w:rsid w:val="00983E5A"/>
+    <w:rPr>
+      <w:rFonts w:asciiTheme="majorHAnsi" w:eastAsiaTheme="majorEastAsia" w:hAnsiTheme="majorHAnsi" w:cstheme="majorBidi"/>
+      <w:color w:val="2E74B5" w:themeColor="accent1" w:themeShade="BF"/>
+      <w:sz w:val="26"/>
+      <w:szCs w:val="26"/>
+    </w:rPr>
+  </w:style>
+  <w:style w:type="paragraph" w:styleId="TtulodeTDC">
+    <w:name w:val="TOC Heading"/>
+    <w:basedOn w:val="Ttulo1"/>
+    <w:next w:val="Normal"/>
+    <w:uiPriority w:val="39"/>
+    <w:unhideWhenUsed/>
+    <w:qFormat/>
+    <w:rsid w:val="00983E5A"/>
+    <w:pPr>
+      <w:outlineLvl w:val="9"/>
+    </w:pPr>
+    <w:rPr>
+      <w:lang w:eastAsia="es-ES"/>
+    </w:rPr>
+  </w:style>
+  <w:style w:type="paragraph" w:styleId="TDC1">
+    <w:name w:val="toc 1"/>
+    <w:basedOn w:val="Normal"/>
+    <w:next w:val="Normal"/>
+    <w:autoRedefine/>
+    <w:uiPriority w:val="39"/>
+    <w:unhideWhenUsed/>
+    <w:rsid w:val="00983E5A"/>
+    <w:pPr>
+      <w:spacing w:after="100"/>
+    </w:pPr>
+  </w:style>
+  <w:style w:type="paragraph" w:styleId="TDC2">
+    <w:name w:val="toc 2"/>
+    <w:basedOn w:val="Normal"/>
+    <w:next w:val="Normal"/>
+    <w:autoRedefine/>
+    <w:uiPriority w:val="39"/>
+    <w:unhideWhenUsed/>
+    <w:rsid w:val="00983E5A"/>
+    <w:pPr>
+      <w:spacing w:after="100"/>
+      <w:ind w:left="220"/>
+    </w:pPr>
+  </w:style>
+  <w:style w:type="character" w:styleId="Hipervnculo">
+    <w:name w:val="Hyperlink"/>
+    <w:basedOn w:val="Fuentedeprrafopredeter"/>
+    <w:uiPriority w:val="99"/>
+    <w:unhideWhenUsed/>
+    <w:rsid w:val="00983E5A"/>
+    <w:rPr>
+      <w:color w:val="0563C1" w:themeColor="hyperlink"/>
+      <w:u w:val="single"/>
+    </w:rPr>
   </w:style>
 </w:styles>
 </file>
@@ -699,4 +1666,16 @@
     </a:ext>
   </a:extLst>
 </a:theme>
+</file>
+
+<file path=customXml/item1.xml><?xml version="1.0" encoding="utf-8"?>
+<b:Sources xmlns:b="http://schemas.openxmlformats.org/officeDocument/2006/bibliography" xmlns="http://schemas.openxmlformats.org/officeDocument/2006/bibliography" SelectedStyle="\APASixthEditionOfficeOnline.xsl" StyleName="APA" Version="6"/>
+</file>
+
+<file path=customXml/itemProps1.xml><?xml version="1.0" encoding="utf-8"?>
+<ds:datastoreItem xmlns:ds="http://schemas.openxmlformats.org/officeDocument/2006/customXml" ds:itemID="{11ACCF38-64A5-4C55-9B9F-32A654434388}">
+  <ds:schemaRefs>
+    <ds:schemaRef ds:uri="http://schemas.openxmlformats.org/officeDocument/2006/bibliography"/>
+  </ds:schemaRefs>
+</ds:datastoreItem>
 </file>
</xml_diff>